<commit_message>
added construction valuelist and translation
</commit_message>
<xml_diff>
--- a/ANFORDERUNGEN/iDAIfield_07.04.docx
+++ b/ANFORDERUNGEN/iDAIfield_07.04.docx
@@ -4984,26 +4984,17 @@
           <w:highlight w:val="magenta"/>
           <w:lang w:val="it-IT"/>
         </w:rPr>
-        <w:t xml:space="preserve"> / Descrizione </w:t>
-      </w:r>
-      <w:proofErr w:type="gramStart"/>
+        <w:t xml:space="preserve"> / Descrizione ( </w:t>
+      </w:r>
+      <w:proofErr w:type="spellStart"/>
       <w:r>
         <w:rPr>
           <w:highlight w:val="magenta"/>
           <w:lang w:val="it-IT"/>
         </w:rPr>
-        <w:t xml:space="preserve">( </w:t>
-      </w:r>
-      <w:proofErr w:type="spellStart"/>
-      <w:r>
-        <w:rPr>
-          <w:highlight w:val="magenta"/>
-          <w:lang w:val="it-IT"/>
-        </w:rPr>
         <w:t>Freitext</w:t>
       </w:r>
       <w:proofErr w:type="spellEnd"/>
-      <w:proofErr w:type="gramEnd"/>
       <w:r>
         <w:rPr>
           <w:highlight w:val="magenta"/>
@@ -7027,21 +7018,7 @@
         <w:rPr>
           <w:color w:val="E36C0A" w:themeColor="accent6" w:themeShade="BF"/>
         </w:rPr>
-        <w:t xml:space="preserve">+ </w:t>
-      </w:r>
-      <w:proofErr w:type="gramStart"/>
-      <w:r>
-        <w:rPr>
-          <w:color w:val="E36C0A" w:themeColor="accent6" w:themeShade="BF"/>
-        </w:rPr>
-        <w:t>Zeitlich</w:t>
-      </w:r>
-      <w:proofErr w:type="gramEnd"/>
-      <w:r>
-        <w:rPr>
-          <w:color w:val="E36C0A" w:themeColor="accent6" w:themeShade="BF"/>
-        </w:rPr>
-        <w:t xml:space="preserve"> nach / </w:t>
+        <w:t xml:space="preserve">+ Zeitlich nach / </w:t>
       </w:r>
       <w:proofErr w:type="spellStart"/>
       <w:r>
@@ -8536,14 +8513,7 @@
         <w:rPr>
           <w:lang w:val="it-IT"/>
         </w:rPr>
-        <w:t xml:space="preserve"> </w:t>
-      </w:r>
-      <w:proofErr w:type="gramStart"/>
-      <w:r>
-        <w:rPr>
-          <w:lang w:val="it-IT"/>
-        </w:rPr>
-        <w:t xml:space="preserve">/  </w:t>
+        <w:t xml:space="preserve"> /  </w:t>
       </w:r>
       <w:r>
         <w:rPr>
@@ -8553,7 +8523,6 @@
         <w:t>(</w:t>
       </w:r>
       <w:proofErr w:type="spellStart"/>
-      <w:proofErr w:type="gramEnd"/>
       <w:r>
         <w:rPr>
           <w:highlight w:val="yellow"/>
@@ -8843,12 +8812,14 @@
           <w:numId w:val="1"/>
         </w:numPr>
         <w:rPr>
-          <w:lang w:val="it-IT"/>
-        </w:rPr>
-      </w:pPr>
-      <w:proofErr w:type="spellStart"/>
-      <w:r>
-        <w:rPr>
+          <w:color w:val="76923C" w:themeColor="accent3" w:themeShade="BF"/>
+          <w:lang w:val="it-IT"/>
+        </w:rPr>
+      </w:pPr>
+      <w:proofErr w:type="spellStart"/>
+      <w:r>
+        <w:rPr>
+          <w:color w:val="76923C" w:themeColor="accent3" w:themeShade="BF"/>
           <w:lang w:val="it-IT"/>
         </w:rPr>
         <w:t>Konstruktion</w:t>
@@ -8856,24 +8827,28 @@
       <w:proofErr w:type="spellEnd"/>
       <w:r>
         <w:rPr>
+          <w:color w:val="76923C" w:themeColor="accent3" w:themeShade="BF"/>
           <w:lang w:val="it-IT"/>
         </w:rPr>
         <w:t xml:space="preserve"> / </w:t>
       </w:r>
       <w:r>
         <w:rPr>
+          <w:color w:val="76923C" w:themeColor="accent3" w:themeShade="BF"/>
           <w:lang w:val="it-IT"/>
         </w:rPr>
         <w:t>Costruzione</w:t>
       </w:r>
       <w:r>
         <w:rPr>
+          <w:color w:val="76923C" w:themeColor="accent3" w:themeShade="BF"/>
           <w:lang w:val="it-IT"/>
         </w:rPr>
         <w:t xml:space="preserve"> </w:t>
       </w:r>
       <w:r>
         <w:rPr>
+          <w:color w:val="76923C" w:themeColor="accent3" w:themeShade="BF"/>
           <w:highlight w:val="yellow"/>
           <w:lang w:val="it-IT"/>
         </w:rPr>
@@ -8882,6 +8857,7 @@
       <w:proofErr w:type="spellStart"/>
       <w:r>
         <w:rPr>
+          <w:color w:val="76923C" w:themeColor="accent3" w:themeShade="BF"/>
           <w:highlight w:val="yellow"/>
           <w:lang w:val="it-IT"/>
         </w:rPr>
@@ -8890,6 +8866,7 @@
       <w:proofErr w:type="spellEnd"/>
       <w:r>
         <w:rPr>
+          <w:color w:val="76923C" w:themeColor="accent3" w:themeShade="BF"/>
           <w:highlight w:val="yellow"/>
           <w:lang w:val="it-IT"/>
         </w:rPr>
@@ -8899,29 +8876,53 @@
     <w:p>
       <w:pPr>
         <w:pStyle w:val="Listenabsatz"/>
-      </w:pPr>
-      <w:r>
+        <w:rPr>
+          <w:color w:val="76923C" w:themeColor="accent3" w:themeShade="BF"/>
+        </w:rPr>
+      </w:pPr>
+      <w:r>
+        <w:rPr>
+          <w:color w:val="76923C" w:themeColor="accent3" w:themeShade="BF"/>
+        </w:rPr>
         <w:t>+ einschalig</w:t>
       </w:r>
       <w:r>
+        <w:rPr>
+          <w:color w:val="76923C" w:themeColor="accent3" w:themeShade="BF"/>
+        </w:rPr>
         <w:t xml:space="preserve"> freistehend</w:t>
       </w:r>
       <w:r>
+        <w:rPr>
+          <w:color w:val="76923C" w:themeColor="accent3" w:themeShade="BF"/>
+        </w:rPr>
         <w:t xml:space="preserve"> / </w:t>
       </w:r>
       <w:proofErr w:type="spellStart"/>
       <w:r>
+        <w:rPr>
+          <w:color w:val="76923C" w:themeColor="accent3" w:themeShade="BF"/>
+        </w:rPr>
         <w:t>S</w:t>
       </w:r>
       <w:r>
+        <w:rPr>
+          <w:color w:val="76923C" w:themeColor="accent3" w:themeShade="BF"/>
+        </w:rPr>
         <w:t>ingolo</w:t>
       </w:r>
       <w:proofErr w:type="spellEnd"/>
       <w:r>
+        <w:rPr>
+          <w:color w:val="76923C" w:themeColor="accent3" w:themeShade="BF"/>
+        </w:rPr>
         <w:t xml:space="preserve"> </w:t>
       </w:r>
       <w:proofErr w:type="spellStart"/>
       <w:r>
+        <w:rPr>
+          <w:color w:val="76923C" w:themeColor="accent3" w:themeShade="BF"/>
+        </w:rPr>
         <w:t>paramento</w:t>
       </w:r>
       <w:proofErr w:type="spellEnd"/>
@@ -8929,56 +8930,101 @@
     <w:p>
       <w:pPr>
         <w:pStyle w:val="Listenabsatz"/>
-      </w:pPr>
-      <w:r>
+        <w:rPr>
+          <w:color w:val="76923C" w:themeColor="accent3" w:themeShade="BF"/>
+        </w:rPr>
+      </w:pPr>
+      <w:r>
+        <w:rPr>
+          <w:color w:val="76923C" w:themeColor="accent3" w:themeShade="BF"/>
+        </w:rPr>
         <w:t xml:space="preserve">+ einschalig </w:t>
       </w:r>
       <w:r>
+        <w:rPr>
+          <w:color w:val="76923C" w:themeColor="accent3" w:themeShade="BF"/>
+        </w:rPr>
         <w:t>vor Hang</w:t>
       </w:r>
       <w:r>
+        <w:rPr>
+          <w:color w:val="76923C" w:themeColor="accent3" w:themeShade="BF"/>
+        </w:rPr>
         <w:t xml:space="preserve"> /</w:t>
       </w:r>
       <w:r>
+        <w:rPr>
+          <w:color w:val="76923C" w:themeColor="accent3" w:themeShade="BF"/>
+        </w:rPr>
         <w:t xml:space="preserve"> </w:t>
       </w:r>
       <w:proofErr w:type="spellStart"/>
       <w:r>
+        <w:rPr>
+          <w:color w:val="76923C" w:themeColor="accent3" w:themeShade="BF"/>
+        </w:rPr>
         <w:t>Muro</w:t>
       </w:r>
       <w:proofErr w:type="spellEnd"/>
       <w:r>
+        <w:rPr>
+          <w:color w:val="76923C" w:themeColor="accent3" w:themeShade="BF"/>
+        </w:rPr>
         <w:t xml:space="preserve"> di </w:t>
       </w:r>
       <w:proofErr w:type="spellStart"/>
       <w:r>
+        <w:rPr>
+          <w:color w:val="76923C" w:themeColor="accent3" w:themeShade="BF"/>
+        </w:rPr>
         <w:t>contentimento</w:t>
       </w:r>
       <w:proofErr w:type="spellEnd"/>
       <w:r>
+        <w:rPr>
+          <w:color w:val="76923C" w:themeColor="accent3" w:themeShade="BF"/>
+        </w:rPr>
         <w:t xml:space="preserve"> </w:t>
       </w:r>
     </w:p>
     <w:p>
       <w:pPr>
         <w:pStyle w:val="Listenabsatz"/>
-      </w:pPr>
-      <w:r>
+        <w:rPr>
+          <w:color w:val="76923C" w:themeColor="accent3" w:themeShade="BF"/>
+        </w:rPr>
+      </w:pPr>
+      <w:r>
+        <w:rPr>
+          <w:color w:val="76923C" w:themeColor="accent3" w:themeShade="BF"/>
+        </w:rPr>
         <w:t xml:space="preserve">+ zweischalig / </w:t>
       </w:r>
       <w:proofErr w:type="spellStart"/>
       <w:r>
+        <w:rPr>
+          <w:color w:val="76923C" w:themeColor="accent3" w:themeShade="BF"/>
+        </w:rPr>
         <w:t>D</w:t>
       </w:r>
       <w:r>
+        <w:rPr>
+          <w:color w:val="76923C" w:themeColor="accent3" w:themeShade="BF"/>
+        </w:rPr>
         <w:t>oppio</w:t>
       </w:r>
       <w:proofErr w:type="spellEnd"/>
       <w:r>
+        <w:rPr>
+          <w:color w:val="76923C" w:themeColor="accent3" w:themeShade="BF"/>
+        </w:rPr>
         <w:t xml:space="preserve"> </w:t>
       </w:r>
       <w:proofErr w:type="spellStart"/>
       <w:r>
+        <w:rPr>
+          <w:color w:val="76923C" w:themeColor="accent3" w:themeShade="BF"/>
+        </w:rPr>
         <w:t>paramento</w:t>
       </w:r>
       <w:proofErr w:type="spellEnd"/>
@@ -8986,26 +9032,41 @@
     <w:p>
       <w:pPr>
         <w:pStyle w:val="Listenabsatz"/>
-      </w:pPr>
-      <w:r>
+        <w:rPr>
+          <w:color w:val="76923C" w:themeColor="accent3" w:themeShade="BF"/>
+        </w:rPr>
+      </w:pPr>
+      <w:r>
+        <w:rPr>
+          <w:color w:val="76923C" w:themeColor="accent3" w:themeShade="BF"/>
+        </w:rPr>
         <w:t xml:space="preserve">+ </w:t>
       </w:r>
       <w:r>
-        <w:t xml:space="preserve">zweischalig mit </w:t>
-      </w:r>
-      <w:r>
-        <w:t xml:space="preserve">Kern / </w:t>
-      </w:r>
-      <w:proofErr w:type="spellStart"/>
-      <w:r>
+        <w:rPr>
+          <w:color w:val="76923C" w:themeColor="accent3" w:themeShade="BF"/>
+        </w:rPr>
+        <w:t xml:space="preserve">zweischalig mit Kern / </w:t>
+      </w:r>
+      <w:proofErr w:type="spellStart"/>
+      <w:r>
+        <w:rPr>
+          <w:color w:val="76923C" w:themeColor="accent3" w:themeShade="BF"/>
+        </w:rPr>
         <w:t>Muro</w:t>
       </w:r>
       <w:proofErr w:type="spellEnd"/>
       <w:r>
+        <w:rPr>
+          <w:color w:val="76923C" w:themeColor="accent3" w:themeShade="BF"/>
+        </w:rPr>
         <w:t xml:space="preserve"> a </w:t>
       </w:r>
       <w:proofErr w:type="spellStart"/>
       <w:r>
+        <w:rPr>
+          <w:color w:val="76923C" w:themeColor="accent3" w:themeShade="BF"/>
+        </w:rPr>
         <w:t>sacco</w:t>
       </w:r>
       <w:proofErr w:type="spellEnd"/>
@@ -9013,34 +9074,61 @@
     <w:p>
       <w:pPr>
         <w:pStyle w:val="Listenabsatz"/>
-      </w:pPr>
-      <w:r>
+        <w:rPr>
+          <w:color w:val="76923C" w:themeColor="accent3" w:themeShade="BF"/>
+        </w:rPr>
+      </w:pPr>
+      <w:r>
+        <w:rPr>
+          <w:color w:val="76923C" w:themeColor="accent3" w:themeShade="BF"/>
+        </w:rPr>
         <w:t xml:space="preserve">+ zweischalig mit Binderlagen / </w:t>
       </w:r>
       <w:proofErr w:type="spellStart"/>
       <w:r>
+        <w:rPr>
+          <w:color w:val="76923C" w:themeColor="accent3" w:themeShade="BF"/>
+        </w:rPr>
         <w:t>Con</w:t>
       </w:r>
       <w:proofErr w:type="spellEnd"/>
       <w:r>
+        <w:rPr>
+          <w:color w:val="76923C" w:themeColor="accent3" w:themeShade="BF"/>
+        </w:rPr>
         <w:t xml:space="preserve"> </w:t>
       </w:r>
       <w:proofErr w:type="spellStart"/>
       <w:r>
+        <w:rPr>
+          <w:color w:val="76923C" w:themeColor="accent3" w:themeShade="BF"/>
+        </w:rPr>
         <w:t>a</w:t>
       </w:r>
       <w:r>
+        <w:rPr>
+          <w:color w:val="76923C" w:themeColor="accent3" w:themeShade="BF"/>
+        </w:rPr>
         <w:t>mmorsamento</w:t>
       </w:r>
       <w:proofErr w:type="spellEnd"/>
       <w:r>
+        <w:rPr>
+          <w:color w:val="76923C" w:themeColor="accent3" w:themeShade="BF"/>
+        </w:rPr>
         <w:t xml:space="preserve"> </w:t>
       </w:r>
       <w:proofErr w:type="spellStart"/>
       <w:r>
+        <w:rPr>
+          <w:color w:val="76923C" w:themeColor="accent3" w:themeShade="BF"/>
+        </w:rPr>
         <w:t>trasversal</w:t>
       </w:r>
       <w:r>
+        <w:rPr>
+          <w:color w:val="76923C" w:themeColor="accent3" w:themeShade="BF"/>
+        </w:rPr>
         <w:t>e</w:t>
       </w:r>
       <w:proofErr w:type="spellEnd"/>
@@ -9048,11 +9136,20 @@
     <w:p>
       <w:pPr>
         <w:pStyle w:val="Listenabsatz"/>
-      </w:pPr>
-      <w:r>
+        <w:rPr>
+          <w:color w:val="76923C" w:themeColor="accent3" w:themeShade="BF"/>
+        </w:rPr>
+      </w:pPr>
+      <w:r>
+        <w:rPr>
+          <w:color w:val="76923C" w:themeColor="accent3" w:themeShade="BF"/>
+        </w:rPr>
         <w:t>+</w:t>
       </w:r>
       <w:r>
+        <w:rPr>
+          <w:color w:val="76923C" w:themeColor="accent3" w:themeShade="BF"/>
+        </w:rPr>
         <w:t xml:space="preserve"> </w:t>
       </w:r>
     </w:p>
@@ -10284,12 +10381,10 @@
         <w:t xml:space="preserve"> oder </w:t>
       </w:r>
       <w:proofErr w:type="spellStart"/>
-      <w:proofErr w:type="gramStart"/>
       <w:r>
         <w:t>soilComposition</w:t>
       </w:r>
       <w:proofErr w:type="spellEnd"/>
-      <w:proofErr w:type="gramEnd"/>
       <w:r>
         <w:t xml:space="preserve"> weil </w:t>
       </w:r>
@@ -13252,7 +13347,7 @@
 </file>
 
 <file path=customXml/itemProps1.xml><?xml version="1.0" encoding="utf-8"?>
-<ds:datastoreItem xmlns:ds="http://schemas.openxmlformats.org/officeDocument/2006/customXml" ds:itemID="{C23B2C29-C713-4D7B-AF86-91D52ACF573A}">
+<ds:datastoreItem xmlns:ds="http://schemas.openxmlformats.org/officeDocument/2006/customXml" ds:itemID="{D1B651ED-7567-400C-99CA-77A204C2DCC1}">
   <ds:schemaRefs>
     <ds:schemaRef ds:uri="http://schemas.openxmlformats.org/officeDocument/2006/bibliography"/>
   </ds:schemaRefs>

</xml_diff>